<commit_message>
xoa cai giao dien pass nham
</commit_message>
<xml_diff>
--- a/QUYENBAOCAODOAN-CNPM.docx
+++ b/QUYENBAOCAODOAN-CNPM.docx
@@ -1,6 +1,6 @@
 
 <file path=word/document.xml><?xml version="1.0" encoding="utf-8"?>
-<w:document xmlns:wpc="http://schemas.microsoft.com/office/word/2010/wordprocessingCanvas" xmlns:mc="http://schemas.openxmlformats.org/markup-compatibility/2006" xmlns:o="urn:schemas-microsoft-com:office:office" xmlns:r="http://schemas.openxmlformats.org/officeDocument/2006/relationships" xmlns:m="http://schemas.openxmlformats.org/officeDocument/2006/math" xmlns:v="urn:schemas-microsoft-com:vml" xmlns:wp14="http://schemas.microsoft.com/office/word/2010/wordprocessingDrawing" xmlns:wp="http://schemas.openxmlformats.org/drawingml/2006/wordprocessingDrawing" xmlns:w10="urn:schemas-microsoft-com:office:word" xmlns:w="http://schemas.openxmlformats.org/wordprocessingml/2006/main" xmlns:w14="http://schemas.microsoft.com/office/word/2010/wordml" xmlns:w15="http://schemas.microsoft.com/office/word/2012/wordml" xmlns:wpg="http://schemas.microsoft.com/office/word/2010/wordprocessingGroup" xmlns:wpi="http://schemas.microsoft.com/office/word/2010/wordprocessingInk" xmlns:wne="http://schemas.microsoft.com/office/word/2006/wordml" xmlns:wps="http://schemas.microsoft.com/office/word/2010/wordprocessingShape" mc:Ignorable="w14 w15 wp14">
+<w:document xmlns:wpc="http://schemas.microsoft.com/office/word/2010/wordprocessingCanvas" xmlns:cx="http://schemas.microsoft.com/office/drawing/2014/chartex" xmlns:cx1="http://schemas.microsoft.com/office/drawing/2015/9/8/chartex" xmlns:cx2="http://schemas.microsoft.com/office/drawing/2015/10/21/chartex" xmlns:cx3="http://schemas.microsoft.com/office/drawing/2016/5/9/chartex" xmlns:cx4="http://schemas.microsoft.com/office/drawing/2016/5/10/chartex" xmlns:cx5="http://schemas.microsoft.com/office/drawing/2016/5/11/chartex" xmlns:cx6="http://schemas.microsoft.com/office/drawing/2016/5/12/chartex" xmlns:cx7="http://schemas.microsoft.com/office/drawing/2016/5/13/chartex" xmlns:cx8="http://schemas.microsoft.com/office/drawing/2016/5/14/chartex" xmlns:mc="http://schemas.openxmlformats.org/markup-compatibility/2006" xmlns:aink="http://schemas.microsoft.com/office/drawing/2016/ink" xmlns:am3d="http://schemas.microsoft.com/office/drawing/2017/model3d" xmlns:o="urn:schemas-microsoft-com:office:office" xmlns:r="http://schemas.openxmlformats.org/officeDocument/2006/relationships" xmlns:m="http://schemas.openxmlformats.org/officeDocument/2006/math" xmlns:v="urn:schemas-microsoft-com:vml" xmlns:wp14="http://schemas.microsoft.com/office/word/2010/wordprocessingDrawing" xmlns:wp="http://schemas.openxmlformats.org/drawingml/2006/wordprocessingDrawing" xmlns:w10="urn:schemas-microsoft-com:office:word" xmlns:w="http://schemas.openxmlformats.org/wordprocessingml/2006/main" xmlns:w14="http://schemas.microsoft.com/office/word/2010/wordml" xmlns:w15="http://schemas.microsoft.com/office/word/2012/wordml" xmlns:w16cex="http://schemas.microsoft.com/office/word/2018/wordml/cex" xmlns:w16cid="http://schemas.microsoft.com/office/word/2016/wordml/cid" xmlns:w16="http://schemas.microsoft.com/office/word/2018/wordml" xmlns:w16se="http://schemas.microsoft.com/office/word/2015/wordml/symex" xmlns:wpg="http://schemas.microsoft.com/office/word/2010/wordprocessingGroup" xmlns:wpi="http://schemas.microsoft.com/office/word/2010/wordprocessingInk" xmlns:wne="http://schemas.microsoft.com/office/word/2006/wordml" xmlns:wps="http://schemas.microsoft.com/office/word/2010/wordprocessingShape" mc:Ignorable="w14 w15 w16se w16cid w16 w16cex wp14">
   <w:body>
     <w:p>
       <w:pPr>
@@ -486,9 +486,11 @@
     <w:sdt>
       <w:sdtPr>
         <w:rPr>
-          <w:rFonts w:cstheme="majorHAnsi"/>
-          <w:sz w:val="24"/>
-          <w:szCs w:val="24"/>
+          <w:rFonts w:asciiTheme="minorHAnsi" w:eastAsiaTheme="minorHAnsi" w:hAnsiTheme="minorHAnsi" w:cstheme="majorHAnsi"/>
+          <w:color w:val="auto"/>
+          <w:sz w:val="24"/>
+          <w:szCs w:val="24"/>
+          <w:lang w:val="vi-VN"/>
         </w:rPr>
         <w:id w:val="1852215439"/>
         <w:docPartObj>
@@ -498,12 +500,9 @@
       </w:sdtPr>
       <w:sdtEndPr>
         <w:rPr>
-          <w:rFonts w:eastAsiaTheme="minorHAnsi"/>
           <w:b/>
           <w:bCs/>
           <w:noProof/>
-          <w:color w:val="auto"/>
-          <w:lang w:val="vi-VN"/>
         </w:rPr>
       </w:sdtEndPr>
       <w:sdtContent>
@@ -535,8 +534,6 @@
               <w:lang w:val="en-US"/>
             </w:rPr>
           </w:pPr>
-          <w:bookmarkStart w:id="0" w:name="_GoBack"/>
-          <w:bookmarkEnd w:id="0"/>
         </w:p>
         <w:p>
           <w:pPr>
@@ -2254,7 +2251,7 @@
       <w:pPr>
         <w:pStyle w:val="Heading1"/>
       </w:pPr>
-      <w:bookmarkStart w:id="1" w:name="_Toc58058484"/>
+      <w:bookmarkStart w:id="0" w:name="_Toc58058484"/>
       <w:r>
         <w:lastRenderedPageBreak/>
         <w:t>Giới t</w:t>
@@ -2262,7 +2259,7 @@
       <w:r>
         <w:t>hiệu</w:t>
       </w:r>
-      <w:bookmarkEnd w:id="1"/>
+      <w:bookmarkEnd w:id="0"/>
       <w:r>
         <w:tab/>
       </w:r>
@@ -2807,21 +2804,21 @@
       <w:pPr>
         <w:pStyle w:val="Heading1"/>
       </w:pPr>
-      <w:bookmarkStart w:id="2" w:name="_Toc58058485"/>
+      <w:bookmarkStart w:id="1" w:name="_Toc58058485"/>
       <w:r>
         <w:t>Phân tích yêu cầu</w:t>
       </w:r>
-      <w:bookmarkEnd w:id="2"/>
+      <w:bookmarkEnd w:id="1"/>
     </w:p>
     <w:p>
       <w:pPr>
         <w:pStyle w:val="Heading2"/>
       </w:pPr>
-      <w:bookmarkStart w:id="3" w:name="_Toc58058486"/>
+      <w:bookmarkStart w:id="2" w:name="_Toc58058486"/>
       <w:r>
         <w:t>Đặc tả yêu cầu</w:t>
       </w:r>
-      <w:bookmarkEnd w:id="3"/>
+      <w:bookmarkEnd w:id="2"/>
     </w:p>
     <w:p>
       <w:pPr>
@@ -3481,11 +3478,11 @@
       <w:pPr>
         <w:pStyle w:val="Heading2"/>
       </w:pPr>
-      <w:bookmarkStart w:id="4" w:name="_Toc58058487"/>
+      <w:bookmarkStart w:id="3" w:name="_Toc58058487"/>
       <w:r>
         <w:t>Activity barchart</w:t>
       </w:r>
-      <w:bookmarkEnd w:id="4"/>
+      <w:bookmarkEnd w:id="3"/>
     </w:p>
     <w:p>
       <w:pPr>
@@ -3572,7 +3569,7 @@
           <w:szCs w:val="24"/>
         </w:rPr>
       </w:pPr>
-      <w:bookmarkStart w:id="5" w:name="_Toc58058488"/>
+      <w:bookmarkStart w:id="4" w:name="_Toc58058488"/>
       <w:r>
         <w:rPr>
           <w:szCs w:val="24"/>
@@ -3580,7 +3577,7 @@
         <w:lastRenderedPageBreak/>
         <w:t>Use Case</w:t>
       </w:r>
-      <w:bookmarkEnd w:id="5"/>
+      <w:bookmarkEnd w:id="4"/>
     </w:p>
     <w:p>
       <w:pPr>
@@ -4502,12 +4499,12 @@
       <w:pPr>
         <w:pStyle w:val="Heading2"/>
       </w:pPr>
-      <w:bookmarkStart w:id="6" w:name="_Toc58058489"/>
+      <w:bookmarkStart w:id="5" w:name="_Toc58058489"/>
       <w:r>
         <w:lastRenderedPageBreak/>
         <w:t>Activity</w:t>
       </w:r>
-      <w:bookmarkEnd w:id="6"/>
+      <w:bookmarkEnd w:id="5"/>
     </w:p>
     <w:p>
       <w:pPr>
@@ -5340,11 +5337,11 @@
       <w:pPr>
         <w:pStyle w:val="Heading2"/>
       </w:pPr>
-      <w:bookmarkStart w:id="7" w:name="_Toc58058490"/>
+      <w:bookmarkStart w:id="6" w:name="_Toc58058490"/>
       <w:r>
         <w:t>Biễu mẫu và quy định</w:t>
       </w:r>
-      <w:bookmarkEnd w:id="7"/>
+      <w:bookmarkEnd w:id="6"/>
     </w:p>
     <w:p>
       <w:pPr>
@@ -11255,11 +11252,11 @@
       <w:pPr>
         <w:pStyle w:val="Heading2"/>
       </w:pPr>
-      <w:bookmarkStart w:id="8" w:name="_Toc58058491"/>
+      <w:bookmarkStart w:id="7" w:name="_Toc58058491"/>
       <w:r>
         <w:t>Bảng yêu cầu và trách nhiệm</w:t>
       </w:r>
-      <w:bookmarkEnd w:id="8"/>
+      <w:bookmarkEnd w:id="7"/>
     </w:p>
     <w:p>
       <w:pPr>
@@ -19701,12 +19698,12 @@
       <w:pPr>
         <w:pStyle w:val="Heading1"/>
       </w:pPr>
-      <w:bookmarkStart w:id="9" w:name="_Toc58058492"/>
+      <w:bookmarkStart w:id="8" w:name="_Toc58058492"/>
       <w:r>
         <w:lastRenderedPageBreak/>
         <w:t>Thiết  kế</w:t>
       </w:r>
-      <w:bookmarkEnd w:id="9"/>
+      <w:bookmarkEnd w:id="8"/>
     </w:p>
     <w:p>
       <w:pPr>
@@ -19716,11 +19713,11 @@
           <w:numId w:val="32"/>
         </w:numPr>
       </w:pPr>
-      <w:bookmarkStart w:id="10" w:name="_Toc58058493"/>
+      <w:bookmarkStart w:id="9" w:name="_Toc58058493"/>
       <w:r>
         <w:t>Data Flow Diagram</w:t>
       </w:r>
-      <w:bookmarkEnd w:id="10"/>
+      <w:bookmarkEnd w:id="9"/>
     </w:p>
     <w:p>
       <w:pPr>
@@ -20852,12 +20849,12 @@
       <w:pPr>
         <w:pStyle w:val="Heading2"/>
       </w:pPr>
-      <w:bookmarkStart w:id="11" w:name="_Toc58058494"/>
+      <w:bookmarkStart w:id="10" w:name="_Toc58058494"/>
       <w:r>
         <w:lastRenderedPageBreak/>
         <w:t>Entity - Relationship Diagram</w:t>
       </w:r>
-      <w:bookmarkEnd w:id="11"/>
+      <w:bookmarkEnd w:id="10"/>
     </w:p>
     <w:p>
       <w:pPr>
@@ -21298,12 +21295,12 @@
       <w:pPr>
         <w:pStyle w:val="Heading2"/>
       </w:pPr>
-      <w:bookmarkStart w:id="12" w:name="_Toc58058495"/>
+      <w:bookmarkStart w:id="11" w:name="_Toc58058495"/>
       <w:r>
         <w:lastRenderedPageBreak/>
         <w:t>Giao diện</w:t>
       </w:r>
-      <w:bookmarkEnd w:id="12"/>
+      <w:bookmarkEnd w:id="11"/>
     </w:p>
     <w:p>
       <w:pPr>
@@ -22117,60 +22114,6 @@
           <w:lang w:val="en-US"/>
         </w:rPr>
       </w:pPr>
-      <w:r>
-        <w:rPr>
-          <w:noProof/>
-          <w:lang w:val="en-US"/>
-        </w:rPr>
-        <w:drawing>
-          <wp:inline distT="0" distB="0" distL="0" distR="0" wp14:anchorId="1B2FAA62" wp14:editId="5B38E98E">
-            <wp:extent cx="5050155" cy="4724400"/>
-            <wp:effectExtent l="0" t="0" r="0" b="0"/>
-            <wp:docPr id="26" name="Picture 26" descr="Không có mô tả."/>
-            <wp:cNvGraphicFramePr>
-              <a:graphicFrameLocks xmlns:a="http://schemas.openxmlformats.org/drawingml/2006/main" noChangeAspect="1"/>
-            </wp:cNvGraphicFramePr>
-            <a:graphic xmlns:a="http://schemas.openxmlformats.org/drawingml/2006/main">
-              <a:graphicData uri="http://schemas.openxmlformats.org/drawingml/2006/picture">
-                <pic:pic xmlns:pic="http://schemas.openxmlformats.org/drawingml/2006/picture">
-                  <pic:nvPicPr>
-                    <pic:cNvPr id="0" name="Picture 27" descr="Không có mô tả."/>
-                    <pic:cNvPicPr>
-                      <a:picLocks noChangeAspect="1" noChangeArrowheads="1"/>
-                    </pic:cNvPicPr>
-                  </pic:nvPicPr>
-                  <pic:blipFill>
-                    <a:blip r:embed="rId51">
-                      <a:extLst>
-                        <a:ext uri="{28A0092B-C50C-407E-A947-70E740481C1C}">
-                          <a14:useLocalDpi xmlns:a14="http://schemas.microsoft.com/office/drawing/2010/main" val="0"/>
-                        </a:ext>
-                      </a:extLst>
-                    </a:blip>
-                    <a:srcRect/>
-                    <a:stretch>
-                      <a:fillRect/>
-                    </a:stretch>
-                  </pic:blipFill>
-                  <pic:spPr bwMode="auto">
-                    <a:xfrm>
-                      <a:off x="0" y="0"/>
-                      <a:ext cx="5050155" cy="4724400"/>
-                    </a:xfrm>
-                    <a:prstGeom prst="rect">
-                      <a:avLst/>
-                    </a:prstGeom>
-                    <a:noFill/>
-                    <a:ln>
-                      <a:noFill/>
-                    </a:ln>
-                  </pic:spPr>
-                </pic:pic>
-              </a:graphicData>
-            </a:graphic>
-          </wp:inline>
-        </w:drawing>
-      </w:r>
     </w:p>
     <w:p>
       <w:pPr>
@@ -22178,61 +22121,6 @@
           <w:lang w:val="en-US"/>
         </w:rPr>
       </w:pPr>
-      <w:r>
-        <w:rPr>
-          <w:noProof/>
-          <w:lang w:val="en-US"/>
-        </w:rPr>
-        <w:lastRenderedPageBreak/>
-        <w:drawing>
-          <wp:inline distT="0" distB="0" distL="0" distR="0" wp14:anchorId="504C0CCD" wp14:editId="196E34E9">
-            <wp:extent cx="5731510" cy="3974140"/>
-            <wp:effectExtent l="0" t="0" r="2540" b="7620"/>
-            <wp:docPr id="27" name="Picture 27" descr="Không có mô tả."/>
-            <wp:cNvGraphicFramePr>
-              <a:graphicFrameLocks xmlns:a="http://schemas.openxmlformats.org/drawingml/2006/main" noChangeAspect="1"/>
-            </wp:cNvGraphicFramePr>
-            <a:graphic xmlns:a="http://schemas.openxmlformats.org/drawingml/2006/main">
-              <a:graphicData uri="http://schemas.openxmlformats.org/drawingml/2006/picture">
-                <pic:pic xmlns:pic="http://schemas.openxmlformats.org/drawingml/2006/picture">
-                  <pic:nvPicPr>
-                    <pic:cNvPr id="0" name="Picture 29" descr="Không có mô tả."/>
-                    <pic:cNvPicPr>
-                      <a:picLocks noChangeAspect="1" noChangeArrowheads="1"/>
-                    </pic:cNvPicPr>
-                  </pic:nvPicPr>
-                  <pic:blipFill>
-                    <a:blip r:embed="rId52">
-                      <a:extLst>
-                        <a:ext uri="{28A0092B-C50C-407E-A947-70E740481C1C}">
-                          <a14:useLocalDpi xmlns:a14="http://schemas.microsoft.com/office/drawing/2010/main" val="0"/>
-                        </a:ext>
-                      </a:extLst>
-                    </a:blip>
-                    <a:srcRect/>
-                    <a:stretch>
-                      <a:fillRect/>
-                    </a:stretch>
-                  </pic:blipFill>
-                  <pic:spPr bwMode="auto">
-                    <a:xfrm>
-                      <a:off x="0" y="0"/>
-                      <a:ext cx="5731510" cy="3974140"/>
-                    </a:xfrm>
-                    <a:prstGeom prst="rect">
-                      <a:avLst/>
-                    </a:prstGeom>
-                    <a:noFill/>
-                    <a:ln>
-                      <a:noFill/>
-                    </a:ln>
-                  </pic:spPr>
-                </pic:pic>
-              </a:graphicData>
-            </a:graphic>
-          </wp:inline>
-        </w:drawing>
-      </w:r>
     </w:p>
     <w:p>
       <w:pPr>
@@ -22240,139 +22128,16 @@
           <w:lang w:val="en-US"/>
         </w:rPr>
       </w:pPr>
-      <w:r>
-        <w:rPr>
-          <w:noProof/>
-          <w:lang w:val="en-US"/>
-        </w:rPr>
-        <w:drawing>
-          <wp:inline distT="0" distB="0" distL="0" distR="0" wp14:anchorId="19B4D3FC" wp14:editId="07CD28FD">
-            <wp:extent cx="5731510" cy="3448345"/>
-            <wp:effectExtent l="0" t="0" r="2540" b="0"/>
-            <wp:docPr id="29" name="Picture 29" descr="Không có mô tả."/>
-            <wp:cNvGraphicFramePr>
-              <a:graphicFrameLocks xmlns:a="http://schemas.openxmlformats.org/drawingml/2006/main" noChangeAspect="1"/>
-            </wp:cNvGraphicFramePr>
-            <a:graphic xmlns:a="http://schemas.openxmlformats.org/drawingml/2006/main">
-              <a:graphicData uri="http://schemas.openxmlformats.org/drawingml/2006/picture">
-                <pic:pic xmlns:pic="http://schemas.openxmlformats.org/drawingml/2006/picture">
-                  <pic:nvPicPr>
-                    <pic:cNvPr id="0" name="Picture 31" descr="Không có mô tả."/>
-                    <pic:cNvPicPr>
-                      <a:picLocks noChangeAspect="1" noChangeArrowheads="1"/>
-                    </pic:cNvPicPr>
-                  </pic:nvPicPr>
-                  <pic:blipFill>
-                    <a:blip r:embed="rId53">
-                      <a:extLst>
-                        <a:ext uri="{28A0092B-C50C-407E-A947-70E740481C1C}">
-                          <a14:useLocalDpi xmlns:a14="http://schemas.microsoft.com/office/drawing/2010/main" val="0"/>
-                        </a:ext>
-                      </a:extLst>
-                    </a:blip>
-                    <a:srcRect/>
-                    <a:stretch>
-                      <a:fillRect/>
-                    </a:stretch>
-                  </pic:blipFill>
-                  <pic:spPr bwMode="auto">
-                    <a:xfrm>
-                      <a:off x="0" y="0"/>
-                      <a:ext cx="5731510" cy="3448345"/>
-                    </a:xfrm>
-                    <a:prstGeom prst="rect">
-                      <a:avLst/>
-                    </a:prstGeom>
-                    <a:noFill/>
-                    <a:ln>
-                      <a:noFill/>
-                    </a:ln>
-                  </pic:spPr>
-                </pic:pic>
-              </a:graphicData>
-            </a:graphic>
-          </wp:inline>
-        </w:drawing>
-      </w:r>
     </w:p>
     <w:p>
       <w:pPr>
-        <w:rPr>
-          <w:lang w:val="en-US"/>
-        </w:rPr>
-      </w:pPr>
-      <w:r>
-        <w:rPr>
-          <w:noProof/>
-          <w:lang w:val="en-US"/>
-        </w:rPr>
-        <w:lastRenderedPageBreak/>
-        <w:drawing>
-          <wp:inline distT="0" distB="0" distL="0" distR="0" wp14:anchorId="38C2C3EE" wp14:editId="187B5BE6">
-            <wp:extent cx="5731510" cy="3228598"/>
-            <wp:effectExtent l="0" t="0" r="2540" b="0"/>
-            <wp:docPr id="33" name="Picture 33" descr="Không có mô tả."/>
-            <wp:cNvGraphicFramePr>
-              <a:graphicFrameLocks xmlns:a="http://schemas.openxmlformats.org/drawingml/2006/main" noChangeAspect="1"/>
-            </wp:cNvGraphicFramePr>
-            <a:graphic xmlns:a="http://schemas.openxmlformats.org/drawingml/2006/main">
-              <a:graphicData uri="http://schemas.openxmlformats.org/drawingml/2006/picture">
-                <pic:pic xmlns:pic="http://schemas.openxmlformats.org/drawingml/2006/picture">
-                  <pic:nvPicPr>
-                    <pic:cNvPr id="0" name="Picture 33" descr="Không có mô tả."/>
-                    <pic:cNvPicPr>
-                      <a:picLocks noChangeAspect="1" noChangeArrowheads="1"/>
-                    </pic:cNvPicPr>
-                  </pic:nvPicPr>
-                  <pic:blipFill>
-                    <a:blip r:embed="rId54">
-                      <a:extLst>
-                        <a:ext uri="{28A0092B-C50C-407E-A947-70E740481C1C}">
-                          <a14:useLocalDpi xmlns:a14="http://schemas.microsoft.com/office/drawing/2010/main" val="0"/>
-                        </a:ext>
-                      </a:extLst>
-                    </a:blip>
-                    <a:srcRect/>
-                    <a:stretch>
-                      <a:fillRect/>
-                    </a:stretch>
-                  </pic:blipFill>
-                  <pic:spPr bwMode="auto">
-                    <a:xfrm>
-                      <a:off x="0" y="0"/>
-                      <a:ext cx="5731510" cy="3228598"/>
-                    </a:xfrm>
-                    <a:prstGeom prst="rect">
-                      <a:avLst/>
-                    </a:prstGeom>
-                    <a:noFill/>
-                    <a:ln>
-                      <a:noFill/>
-                    </a:ln>
-                  </pic:spPr>
-                </pic:pic>
-              </a:graphicData>
-            </a:graphic>
-          </wp:inline>
-        </w:drawing>
-      </w:r>
-    </w:p>
-    <w:p>
-      <w:pPr>
-        <w:rPr>
-          <w:lang w:val="en-US"/>
-        </w:rPr>
-      </w:pPr>
-    </w:p>
-    <w:p>
-      <w:pPr>
         <w:pStyle w:val="Heading2"/>
       </w:pPr>
-      <w:bookmarkStart w:id="13" w:name="_Toc58058496"/>
+      <w:bookmarkStart w:id="12" w:name="_Toc58058496"/>
       <w:r>
         <w:t>Xử lý</w:t>
       </w:r>
-      <w:bookmarkEnd w:id="13"/>
+      <w:bookmarkEnd w:id="12"/>
     </w:p>
     <w:p>
       <w:pPr>
@@ -22381,7 +22146,7 @@
           <w:lang w:val="vi-VN"/>
         </w:rPr>
       </w:pPr>
-      <w:bookmarkStart w:id="14" w:name="_Toc58058497"/>
+      <w:bookmarkStart w:id="13" w:name="_Toc58058497"/>
       <w:r>
         <w:t xml:space="preserve">Dữ </w:t>
       </w:r>
@@ -22391,7 +22156,7 @@
       <w:r>
         <w:t>iệu</w:t>
       </w:r>
-      <w:bookmarkEnd w:id="14"/>
+      <w:bookmarkEnd w:id="13"/>
     </w:p>
     <w:p>
       <w:pPr>
@@ -24107,6 +23872,7 @@
                 <w:sz w:val="24"/>
                 <w:szCs w:val="24"/>
               </w:rPr>
+              <w:lastRenderedPageBreak/>
               <w:t>LUONG</w:t>
             </w:r>
           </w:p>
@@ -24329,7 +24095,6 @@
                 <w:szCs w:val="24"/>
                 <w:lang w:val="en-US"/>
               </w:rPr>
-              <w:lastRenderedPageBreak/>
               <w:t>Tên Thuộc Tính</w:t>
             </w:r>
           </w:p>
@@ -26719,6 +26484,7 @@
                 <w:szCs w:val="24"/>
                 <w:lang w:val="en-US"/>
               </w:rPr>
+              <w:lastRenderedPageBreak/>
               <w:t>Ma</w:t>
             </w:r>
             <w:r>
@@ -26981,7 +26747,6 @@
                 <w:szCs w:val="24"/>
                 <w:lang w:val="en-US"/>
               </w:rPr>
-              <w:lastRenderedPageBreak/>
               <w:t>Gia</w:t>
             </w:r>
           </w:p>
@@ -29254,6 +29019,7 @@
                 <w:szCs w:val="24"/>
                 <w:lang w:val="en-US"/>
               </w:rPr>
+              <w:lastRenderedPageBreak/>
               <w:t>TongTien</w:t>
             </w:r>
           </w:p>
@@ -29381,7 +29147,6 @@
           <w:szCs w:val="24"/>
           <w:lang w:val="en-US"/>
         </w:rPr>
-        <w:lastRenderedPageBreak/>
         <w:t xml:space="preserve">table </w:t>
       </w:r>
       <w:r>
@@ -30879,7 +30644,7 @@
       </w:pPr>
     </w:p>
     <w:sectPr>
-      <w:footerReference w:type="default" r:id="rId55"/>
+      <w:footerReference w:type="default" r:id="rId51"/>
       <w:pgSz w:w="11906" w:h="16838"/>
       <w:pgMar w:top="1440" w:right="1440" w:bottom="1440" w:left="1440" w:header="720" w:footer="720" w:gutter="0"/>
       <w:pgNumType w:start="0"/>
@@ -30892,7 +30657,7 @@
 </file>
 
 <file path=word/endnotes.xml><?xml version="1.0" encoding="utf-8"?>
-<w:endnotes xmlns:wpc="http://schemas.microsoft.com/office/word/2010/wordprocessingCanvas" xmlns:mc="http://schemas.openxmlformats.org/markup-compatibility/2006" xmlns:o="urn:schemas-microsoft-com:office:office" xmlns:r="http://schemas.openxmlformats.org/officeDocument/2006/relationships" xmlns:m="http://schemas.openxmlformats.org/officeDocument/2006/math" xmlns:v="urn:schemas-microsoft-com:vml" xmlns:wp14="http://schemas.microsoft.com/office/word/2010/wordprocessingDrawing" xmlns:wp="http://schemas.openxmlformats.org/drawingml/2006/wordprocessingDrawing" xmlns:w10="urn:schemas-microsoft-com:office:word" xmlns:w="http://schemas.openxmlformats.org/wordprocessingml/2006/main" xmlns:w14="http://schemas.microsoft.com/office/word/2010/wordml" xmlns:w15="http://schemas.microsoft.com/office/word/2012/wordml" xmlns:wpg="http://schemas.microsoft.com/office/word/2010/wordprocessingGroup" xmlns:wpi="http://schemas.microsoft.com/office/word/2010/wordprocessingInk" xmlns:wne="http://schemas.microsoft.com/office/word/2006/wordml" xmlns:wps="http://schemas.microsoft.com/office/word/2010/wordprocessingShape" mc:Ignorable="w14 w15 wp14">
+<w:endnotes xmlns:wpc="http://schemas.microsoft.com/office/word/2010/wordprocessingCanvas" xmlns:cx="http://schemas.microsoft.com/office/drawing/2014/chartex" xmlns:cx1="http://schemas.microsoft.com/office/drawing/2015/9/8/chartex" xmlns:cx2="http://schemas.microsoft.com/office/drawing/2015/10/21/chartex" xmlns:cx3="http://schemas.microsoft.com/office/drawing/2016/5/9/chartex" xmlns:cx4="http://schemas.microsoft.com/office/drawing/2016/5/10/chartex" xmlns:cx5="http://schemas.microsoft.com/office/drawing/2016/5/11/chartex" xmlns:cx6="http://schemas.microsoft.com/office/drawing/2016/5/12/chartex" xmlns:cx7="http://schemas.microsoft.com/office/drawing/2016/5/13/chartex" xmlns:cx8="http://schemas.microsoft.com/office/drawing/2016/5/14/chartex" xmlns:mc="http://schemas.openxmlformats.org/markup-compatibility/2006" xmlns:aink="http://schemas.microsoft.com/office/drawing/2016/ink" xmlns:am3d="http://schemas.microsoft.com/office/drawing/2017/model3d" xmlns:o="urn:schemas-microsoft-com:office:office" xmlns:r="http://schemas.openxmlformats.org/officeDocument/2006/relationships" xmlns:m="http://schemas.openxmlformats.org/officeDocument/2006/math" xmlns:v="urn:schemas-microsoft-com:vml" xmlns:wp14="http://schemas.microsoft.com/office/word/2010/wordprocessingDrawing" xmlns:wp="http://schemas.openxmlformats.org/drawingml/2006/wordprocessingDrawing" xmlns:w10="urn:schemas-microsoft-com:office:word" xmlns:w="http://schemas.openxmlformats.org/wordprocessingml/2006/main" xmlns:w14="http://schemas.microsoft.com/office/word/2010/wordml" xmlns:w15="http://schemas.microsoft.com/office/word/2012/wordml" xmlns:w16cex="http://schemas.microsoft.com/office/word/2018/wordml/cex" xmlns:w16cid="http://schemas.microsoft.com/office/word/2016/wordml/cid" xmlns:w16="http://schemas.microsoft.com/office/word/2018/wordml" xmlns:w16se="http://schemas.microsoft.com/office/word/2015/wordml/symex" xmlns:wpg="http://schemas.microsoft.com/office/word/2010/wordprocessingGroup" xmlns:wpi="http://schemas.microsoft.com/office/word/2010/wordprocessingInk" xmlns:wne="http://schemas.microsoft.com/office/word/2006/wordml" xmlns:wps="http://schemas.microsoft.com/office/word/2010/wordprocessingShape" mc:Ignorable="w14 w15 w16se w16cid w16 w16cex wp14">
   <w:endnote w:type="separator" w:id="-1">
     <w:p>
       <w:pPr>
@@ -30917,7 +30682,7 @@
 </file>
 
 <file path=word/footer1.xml><?xml version="1.0" encoding="utf-8"?>
-<w:ftr xmlns:wpc="http://schemas.microsoft.com/office/word/2010/wordprocessingCanvas" xmlns:mc="http://schemas.openxmlformats.org/markup-compatibility/2006" xmlns:o="urn:schemas-microsoft-com:office:office" xmlns:r="http://schemas.openxmlformats.org/officeDocument/2006/relationships" xmlns:m="http://schemas.openxmlformats.org/officeDocument/2006/math" xmlns:v="urn:schemas-microsoft-com:vml" xmlns:wp14="http://schemas.microsoft.com/office/word/2010/wordprocessingDrawing" xmlns:wp="http://schemas.openxmlformats.org/drawingml/2006/wordprocessingDrawing" xmlns:w10="urn:schemas-microsoft-com:office:word" xmlns:w="http://schemas.openxmlformats.org/wordprocessingml/2006/main" xmlns:w14="http://schemas.microsoft.com/office/word/2010/wordml" xmlns:w15="http://schemas.microsoft.com/office/word/2012/wordml" xmlns:wpg="http://schemas.microsoft.com/office/word/2010/wordprocessingGroup" xmlns:wpi="http://schemas.microsoft.com/office/word/2010/wordprocessingInk" xmlns:wne="http://schemas.microsoft.com/office/word/2006/wordml" xmlns:wps="http://schemas.microsoft.com/office/word/2010/wordprocessingShape" mc:Ignorable="w14 w15 wp14">
+<w:ftr xmlns:wpc="http://schemas.microsoft.com/office/word/2010/wordprocessingCanvas" xmlns:cx="http://schemas.microsoft.com/office/drawing/2014/chartex" xmlns:cx1="http://schemas.microsoft.com/office/drawing/2015/9/8/chartex" xmlns:cx2="http://schemas.microsoft.com/office/drawing/2015/10/21/chartex" xmlns:cx3="http://schemas.microsoft.com/office/drawing/2016/5/9/chartex" xmlns:cx4="http://schemas.microsoft.com/office/drawing/2016/5/10/chartex" xmlns:cx5="http://schemas.microsoft.com/office/drawing/2016/5/11/chartex" xmlns:cx6="http://schemas.microsoft.com/office/drawing/2016/5/12/chartex" xmlns:cx7="http://schemas.microsoft.com/office/drawing/2016/5/13/chartex" xmlns:cx8="http://schemas.microsoft.com/office/drawing/2016/5/14/chartex" xmlns:mc="http://schemas.openxmlformats.org/markup-compatibility/2006" xmlns:aink="http://schemas.microsoft.com/office/drawing/2016/ink" xmlns:am3d="http://schemas.microsoft.com/office/drawing/2017/model3d" xmlns:o="urn:schemas-microsoft-com:office:office" xmlns:r="http://schemas.openxmlformats.org/officeDocument/2006/relationships" xmlns:m="http://schemas.openxmlformats.org/officeDocument/2006/math" xmlns:v="urn:schemas-microsoft-com:vml" xmlns:wp14="http://schemas.microsoft.com/office/word/2010/wordprocessingDrawing" xmlns:wp="http://schemas.openxmlformats.org/drawingml/2006/wordprocessingDrawing" xmlns:w10="urn:schemas-microsoft-com:office:word" xmlns:w="http://schemas.openxmlformats.org/wordprocessingml/2006/main" xmlns:w14="http://schemas.microsoft.com/office/word/2010/wordml" xmlns:w15="http://schemas.microsoft.com/office/word/2012/wordml" xmlns:w16cex="http://schemas.microsoft.com/office/word/2018/wordml/cex" xmlns:w16cid="http://schemas.microsoft.com/office/word/2016/wordml/cid" xmlns:w16="http://schemas.microsoft.com/office/word/2018/wordml" xmlns:w16se="http://schemas.microsoft.com/office/word/2015/wordml/symex" xmlns:wpg="http://schemas.microsoft.com/office/word/2010/wordprocessingGroup" xmlns:wpi="http://schemas.microsoft.com/office/word/2010/wordprocessingInk" xmlns:wne="http://schemas.microsoft.com/office/word/2006/wordml" xmlns:wps="http://schemas.microsoft.com/office/word/2010/wordprocessingShape" mc:Ignorable="w14 w15 w16se w16cid w16 w16cex wp14">
   <w:sdt>
     <w:sdtPr>
       <w:rPr>
@@ -31006,7 +30771,7 @@
 </file>
 
 <file path=word/footnotes.xml><?xml version="1.0" encoding="utf-8"?>
-<w:footnotes xmlns:wpc="http://schemas.microsoft.com/office/word/2010/wordprocessingCanvas" xmlns:mc="http://schemas.openxmlformats.org/markup-compatibility/2006" xmlns:o="urn:schemas-microsoft-com:office:office" xmlns:r="http://schemas.openxmlformats.org/officeDocument/2006/relationships" xmlns:m="http://schemas.openxmlformats.org/officeDocument/2006/math" xmlns:v="urn:schemas-microsoft-com:vml" xmlns:wp14="http://schemas.microsoft.com/office/word/2010/wordprocessingDrawing" xmlns:wp="http://schemas.openxmlformats.org/drawingml/2006/wordprocessingDrawing" xmlns:w10="urn:schemas-microsoft-com:office:word" xmlns:w="http://schemas.openxmlformats.org/wordprocessingml/2006/main" xmlns:w14="http://schemas.microsoft.com/office/word/2010/wordml" xmlns:w15="http://schemas.microsoft.com/office/word/2012/wordml" xmlns:wpg="http://schemas.microsoft.com/office/word/2010/wordprocessingGroup" xmlns:wpi="http://schemas.microsoft.com/office/word/2010/wordprocessingInk" xmlns:wne="http://schemas.microsoft.com/office/word/2006/wordml" xmlns:wps="http://schemas.microsoft.com/office/word/2010/wordprocessingShape" mc:Ignorable="w14 w15 wp14">
+<w:footnotes xmlns:wpc="http://schemas.microsoft.com/office/word/2010/wordprocessingCanvas" xmlns:cx="http://schemas.microsoft.com/office/drawing/2014/chartex" xmlns:cx1="http://schemas.microsoft.com/office/drawing/2015/9/8/chartex" xmlns:cx2="http://schemas.microsoft.com/office/drawing/2015/10/21/chartex" xmlns:cx3="http://schemas.microsoft.com/office/drawing/2016/5/9/chartex" xmlns:cx4="http://schemas.microsoft.com/office/drawing/2016/5/10/chartex" xmlns:cx5="http://schemas.microsoft.com/office/drawing/2016/5/11/chartex" xmlns:cx6="http://schemas.microsoft.com/office/drawing/2016/5/12/chartex" xmlns:cx7="http://schemas.microsoft.com/office/drawing/2016/5/13/chartex" xmlns:cx8="http://schemas.microsoft.com/office/drawing/2016/5/14/chartex" xmlns:mc="http://schemas.openxmlformats.org/markup-compatibility/2006" xmlns:aink="http://schemas.microsoft.com/office/drawing/2016/ink" xmlns:am3d="http://schemas.microsoft.com/office/drawing/2017/model3d" xmlns:o="urn:schemas-microsoft-com:office:office" xmlns:r="http://schemas.openxmlformats.org/officeDocument/2006/relationships" xmlns:m="http://schemas.openxmlformats.org/officeDocument/2006/math" xmlns:v="urn:schemas-microsoft-com:vml" xmlns:wp14="http://schemas.microsoft.com/office/word/2010/wordprocessingDrawing" xmlns:wp="http://schemas.openxmlformats.org/drawingml/2006/wordprocessingDrawing" xmlns:w10="urn:schemas-microsoft-com:office:word" xmlns:w="http://schemas.openxmlformats.org/wordprocessingml/2006/main" xmlns:w14="http://schemas.microsoft.com/office/word/2010/wordml" xmlns:w15="http://schemas.microsoft.com/office/word/2012/wordml" xmlns:w16cex="http://schemas.microsoft.com/office/word/2018/wordml/cex" xmlns:w16cid="http://schemas.microsoft.com/office/word/2016/wordml/cid" xmlns:w16="http://schemas.microsoft.com/office/word/2018/wordml" xmlns:w16se="http://schemas.microsoft.com/office/word/2015/wordml/symex" xmlns:wpg="http://schemas.microsoft.com/office/word/2010/wordprocessingGroup" xmlns:wpi="http://schemas.microsoft.com/office/word/2010/wordprocessingInk" xmlns:wne="http://schemas.microsoft.com/office/word/2006/wordml" xmlns:wps="http://schemas.microsoft.com/office/word/2010/wordprocessingShape" mc:Ignorable="w14 w15 w16se w16cid w16 w16cex wp14">
   <w:footnote w:type="separator" w:id="-1">
     <w:p>
       <w:pPr>
@@ -31031,7 +30796,7 @@
 </file>
 
 <file path=word/numbering.xml><?xml version="1.0" encoding="utf-8"?>
-<w:numbering xmlns:wpc="http://schemas.microsoft.com/office/word/2010/wordprocessingCanvas" xmlns:mc="http://schemas.openxmlformats.org/markup-compatibility/2006" xmlns:o="urn:schemas-microsoft-com:office:office" xmlns:r="http://schemas.openxmlformats.org/officeDocument/2006/relationships" xmlns:m="http://schemas.openxmlformats.org/officeDocument/2006/math" xmlns:v="urn:schemas-microsoft-com:vml" xmlns:wp14="http://schemas.microsoft.com/office/word/2010/wordprocessingDrawing" xmlns:wp="http://schemas.openxmlformats.org/drawingml/2006/wordprocessingDrawing" xmlns:w10="urn:schemas-microsoft-com:office:word" xmlns:w="http://schemas.openxmlformats.org/wordprocessingml/2006/main" xmlns:w14="http://schemas.microsoft.com/office/word/2010/wordml" xmlns:w15="http://schemas.microsoft.com/office/word/2012/wordml" xmlns:wpg="http://schemas.microsoft.com/office/word/2010/wordprocessingGroup" xmlns:wpi="http://schemas.microsoft.com/office/word/2010/wordprocessingInk" xmlns:wne="http://schemas.microsoft.com/office/word/2006/wordml" xmlns:wps="http://schemas.microsoft.com/office/word/2010/wordprocessingShape" mc:Ignorable="w14 w15 wp14">
+<w:numbering xmlns:wpc="http://schemas.microsoft.com/office/word/2010/wordprocessingCanvas" xmlns:cx="http://schemas.microsoft.com/office/drawing/2014/chartex" xmlns:cx1="http://schemas.microsoft.com/office/drawing/2015/9/8/chartex" xmlns:cx2="http://schemas.microsoft.com/office/drawing/2015/10/21/chartex" xmlns:cx3="http://schemas.microsoft.com/office/drawing/2016/5/9/chartex" xmlns:cx4="http://schemas.microsoft.com/office/drawing/2016/5/10/chartex" xmlns:cx5="http://schemas.microsoft.com/office/drawing/2016/5/11/chartex" xmlns:cx6="http://schemas.microsoft.com/office/drawing/2016/5/12/chartex" xmlns:cx7="http://schemas.microsoft.com/office/drawing/2016/5/13/chartex" xmlns:cx8="http://schemas.microsoft.com/office/drawing/2016/5/14/chartex" xmlns:mc="http://schemas.openxmlformats.org/markup-compatibility/2006" xmlns:aink="http://schemas.microsoft.com/office/drawing/2016/ink" xmlns:am3d="http://schemas.microsoft.com/office/drawing/2017/model3d" xmlns:o="urn:schemas-microsoft-com:office:office" xmlns:r="http://schemas.openxmlformats.org/officeDocument/2006/relationships" xmlns:m="http://schemas.openxmlformats.org/officeDocument/2006/math" xmlns:v="urn:schemas-microsoft-com:vml" xmlns:wp14="http://schemas.microsoft.com/office/word/2010/wordprocessingDrawing" xmlns:wp="http://schemas.openxmlformats.org/drawingml/2006/wordprocessingDrawing" xmlns:w10="urn:schemas-microsoft-com:office:word" xmlns:w="http://schemas.openxmlformats.org/wordprocessingml/2006/main" xmlns:w14="http://schemas.microsoft.com/office/word/2010/wordml" xmlns:w15="http://schemas.microsoft.com/office/word/2012/wordml" xmlns:w16cex="http://schemas.microsoft.com/office/word/2018/wordml/cex" xmlns:w16cid="http://schemas.microsoft.com/office/word/2016/wordml/cid" xmlns:w16="http://schemas.microsoft.com/office/word/2018/wordml" xmlns:w16se="http://schemas.microsoft.com/office/word/2015/wordml/symex" xmlns:wpg="http://schemas.microsoft.com/office/word/2010/wordprocessingGroup" xmlns:wpi="http://schemas.microsoft.com/office/word/2010/wordprocessingInk" xmlns:wne="http://schemas.microsoft.com/office/word/2006/wordml" xmlns:wps="http://schemas.microsoft.com/office/word/2010/wordprocessingShape" mc:Ignorable="w14 w15 w16se w16cid w16 w16cex wp14">
   <w:abstractNum w:abstractNumId="0" w15:restartNumberingAfterBreak="0">
     <w:nsid w:val="FFFFFFFB"/>
     <w:multiLevelType w:val="multilevel"/>
@@ -34067,7 +33832,7 @@
 </file>
 
 <file path=word/styles.xml><?xml version="1.0" encoding="utf-8"?>
-<w:styles xmlns:mc="http://schemas.openxmlformats.org/markup-compatibility/2006" xmlns:r="http://schemas.openxmlformats.org/officeDocument/2006/relationships" xmlns:w="http://schemas.openxmlformats.org/wordprocessingml/2006/main" xmlns:w14="http://schemas.microsoft.com/office/word/2010/wordml" xmlns:w15="http://schemas.microsoft.com/office/word/2012/wordml" mc:Ignorable="w14 w15">
+<w:styles xmlns:mc="http://schemas.openxmlformats.org/markup-compatibility/2006" xmlns:r="http://schemas.openxmlformats.org/officeDocument/2006/relationships" xmlns:w="http://schemas.openxmlformats.org/wordprocessingml/2006/main" xmlns:w14="http://schemas.microsoft.com/office/word/2010/wordml" xmlns:w15="http://schemas.microsoft.com/office/word/2012/wordml" xmlns:w16cex="http://schemas.microsoft.com/office/word/2018/wordml/cex" xmlns:w16cid="http://schemas.microsoft.com/office/word/2016/wordml/cid" xmlns:w16="http://schemas.microsoft.com/office/word/2018/wordml" xmlns:w16se="http://schemas.microsoft.com/office/word/2015/wordml/symex" mc:Ignorable="w14 w15 w16se w16cid w16 w16cex">
   <w:docDefaults>
     <w:rPrDefault>
       <w:rPr>
@@ -34083,7 +33848,7 @@
       </w:pPr>
     </w:pPrDefault>
   </w:docDefaults>
-  <w:latentStyles w:defLockedState="0" w:defUIPriority="99" w:defSemiHidden="0" w:defUnhideWhenUsed="0" w:defQFormat="0" w:count="371">
+  <w:latentStyles w:defLockedState="0" w:defUIPriority="99" w:defSemiHidden="0" w:defUnhideWhenUsed="0" w:defQFormat="0" w:count="376">
     <w:lsdException w:name="Normal" w:uiPriority="0" w:qFormat="1"/>
     <w:lsdException w:name="heading 1" w:uiPriority="0" w:qFormat="1"/>
     <w:lsdException w:name="heading 2" w:semiHidden="1" w:uiPriority="0" w:unhideWhenUsed="1" w:qFormat="1"/>
@@ -34189,7 +33954,6 @@
     <w:lsdException w:name="HTML Sample" w:semiHidden="1" w:unhideWhenUsed="1"/>
     <w:lsdException w:name="HTML Typewriter" w:semiHidden="1" w:unhideWhenUsed="1"/>
     <w:lsdException w:name="HTML Variable" w:semiHidden="1" w:unhideWhenUsed="1"/>
-    <w:lsdException w:name="Normal Table" w:semiHidden="1" w:unhideWhenUsed="1"/>
     <w:lsdException w:name="annotation subject" w:semiHidden="1" w:unhideWhenUsed="1"/>
     <w:lsdException w:name="No List" w:semiHidden="1" w:unhideWhenUsed="1"/>
     <w:lsdException w:name="Outline List 1" w:semiHidden="1" w:unhideWhenUsed="1"/>
@@ -34232,11 +33996,8 @@
     <w:lsdException w:name="Table Contemporary" w:semiHidden="1" w:unhideWhenUsed="1"/>
     <w:lsdException w:name="Table Elegant" w:semiHidden="1" w:unhideWhenUsed="1"/>
     <w:lsdException w:name="Table Professional" w:semiHidden="1" w:unhideWhenUsed="1"/>
-    <w:lsdException w:name="Table Subtle 1" w:semiHidden="1" w:unhideWhenUsed="1"/>
     <w:lsdException w:name="Table Subtle 2" w:semiHidden="1" w:unhideWhenUsed="1"/>
     <w:lsdException w:name="Table Web 1" w:semiHidden="1" w:unhideWhenUsed="1"/>
-    <w:lsdException w:name="Table Web 2" w:semiHidden="1" w:unhideWhenUsed="1"/>
-    <w:lsdException w:name="Table Web 3" w:semiHidden="1" w:unhideWhenUsed="1"/>
     <w:lsdException w:name="Balloon Text" w:semiHidden="1" w:unhideWhenUsed="1"/>
     <w:lsdException w:name="Table Grid" w:uiPriority="0"/>
     <w:lsdException w:name="Table Theme" w:semiHidden="1" w:unhideWhenUsed="1"/>
@@ -34455,6 +34216,11 @@
     <w:lsdException w:name="List Table 5 Dark Accent 6" w:uiPriority="50"/>
     <w:lsdException w:name="List Table 6 Colorful Accent 6" w:uiPriority="51"/>
     <w:lsdException w:name="List Table 7 Colorful Accent 6" w:uiPriority="52"/>
+    <w:lsdException w:name="Mention" w:semiHidden="1" w:unhideWhenUsed="1"/>
+    <w:lsdException w:name="Smart Hyperlink" w:semiHidden="1" w:unhideWhenUsed="1"/>
+    <w:lsdException w:name="Hashtag" w:semiHidden="1" w:unhideWhenUsed="1"/>
+    <w:lsdException w:name="Unresolved Mention" w:semiHidden="1" w:unhideWhenUsed="1"/>
+    <w:lsdException w:name="Smart Link" w:semiHidden="1" w:unhideWhenUsed="1"/>
   </w:latentStyles>
   <w:style w:type="paragraph" w:default="1" w:styleId="Normal">
     <w:name w:val="Normal"/>

</xml_diff>

<commit_message>
Cap nhat Activity Barchart
</commit_message>
<xml_diff>
--- a/QUYENBAOCAODOAN-CNPM.docx
+++ b/QUYENBAOCAODOAN-CNPM.docx
@@ -3668,8 +3668,6 @@
         </w:rPr>
         <w:t>oanh thu hàng tháng , hàng năm</w:t>
       </w:r>
-      <w:bookmarkStart w:id="3" w:name="_GoBack"/>
-      <w:bookmarkEnd w:id="3"/>
       <w:r>
         <w:rPr>
           <w:rFonts w:asciiTheme="majorHAnsi" w:eastAsia="Times New Roman" w:hAnsiTheme="majorHAnsi" w:cstheme="majorHAnsi"/>
@@ -3697,11 +3695,12 @@
       <w:pPr>
         <w:pStyle w:val="Heading2"/>
       </w:pPr>
-      <w:bookmarkStart w:id="4" w:name="_Toc58058487"/>
+      <w:bookmarkStart w:id="3" w:name="_Toc58058487"/>
       <w:r>
+        <w:lastRenderedPageBreak/>
         <w:t>Activity barchart</w:t>
       </w:r>
-      <w:bookmarkEnd w:id="4"/>
+      <w:bookmarkEnd w:id="3"/>
     </w:p>
     <w:p>
       <w:pPr>
@@ -3716,14 +3715,16 @@
       <w:r>
         <w:rPr>
           <w:rFonts w:asciiTheme="majorHAnsi" w:eastAsia="Times New Roman" w:hAnsiTheme="majorHAnsi" w:cstheme="majorHAnsi"/>
+          <w:b/>
+          <w:bCs/>
           <w:noProof/>
           <w:lang w:val="en-US"/>
         </w:rPr>
         <w:drawing>
-          <wp:inline distT="0" distB="0" distL="0" distR="0" wp14:anchorId="19244956" wp14:editId="5C9149BD">
-            <wp:extent cx="5731510" cy="3607198"/>
-            <wp:effectExtent l="19050" t="19050" r="21590" b="12700"/>
-            <wp:docPr id="1" name="Picture 1" descr="Chart, bar chart&#10;&#10;Description automatically generated"/>
+          <wp:inline distT="0" distB="0" distL="0" distR="0" wp14:anchorId="0F258636" wp14:editId="14326C8A">
+            <wp:extent cx="5731510" cy="3824605"/>
+            <wp:effectExtent l="0" t="0" r="2540" b="4445"/>
+            <wp:docPr id="10" name="Picture 10"/>
             <wp:cNvGraphicFramePr>
               <a:graphicFrameLocks xmlns:a="http://schemas.openxmlformats.org/drawingml/2006/main" noChangeAspect="1"/>
             </wp:cNvGraphicFramePr>
@@ -3731,7 +3732,7 @@
               <a:graphicData uri="http://schemas.openxmlformats.org/drawingml/2006/picture">
                 <pic:pic xmlns:pic="http://schemas.openxmlformats.org/drawingml/2006/picture">
                   <pic:nvPicPr>
-                    <pic:cNvPr id="1" name="Picture 1" descr="Chart, bar chart&#10;&#10;Description automatically generated"/>
+                    <pic:cNvPr id="10" name="129311863_3388983244557478_4409471825700174712_n (1).png"/>
                     <pic:cNvPicPr/>
                   </pic:nvPicPr>
                   <pic:blipFill>
@@ -3749,16 +3750,11 @@
                   <pic:spPr>
                     <a:xfrm>
                       <a:off x="0" y="0"/>
-                      <a:ext cx="5731510" cy="3607198"/>
+                      <a:ext cx="5731510" cy="3824605"/>
                     </a:xfrm>
                     <a:prstGeom prst="rect">
                       <a:avLst/>
                     </a:prstGeom>
-                    <a:ln>
-                      <a:solidFill>
-                        <a:schemeClr val="accent1"/>
-                      </a:solidFill>
-                    </a:ln>
                   </pic:spPr>
                 </pic:pic>
               </a:graphicData>
@@ -3766,6 +3762,8 @@
           </wp:inline>
         </w:drawing>
       </w:r>
+      <w:bookmarkStart w:id="4" w:name="_GoBack"/>
+      <w:bookmarkEnd w:id="4"/>
     </w:p>
     <w:p>
       <w:pPr>
@@ -3847,6 +3845,7 @@
           <w:noProof/>
           <w:lang w:val="en-US"/>
         </w:rPr>
+        <w:lastRenderedPageBreak/>
         <w:drawing>
           <wp:inline distT="0" distB="0" distL="0" distR="0" wp14:anchorId="66F4058D" wp14:editId="0E697172">
             <wp:extent cx="5731510" cy="4076065"/>
@@ -3949,7 +3948,6 @@
           <w:noProof/>
           <w:lang w:val="en-US"/>
         </w:rPr>
-        <w:lastRenderedPageBreak/>
         <w:drawing>
           <wp:inline distT="0" distB="0" distL="0" distR="0" wp14:anchorId="391857A3" wp14:editId="36AEDEA4">
             <wp:extent cx="4753708" cy="3364901"/>
@@ -4056,6 +4054,7 @@
           <w:noProof/>
           <w:lang w:val="en-US"/>
         </w:rPr>
+        <w:lastRenderedPageBreak/>
         <w:drawing>
           <wp:inline distT="0" distB="0" distL="0" distR="0" wp14:anchorId="5DADF400" wp14:editId="53C02549">
             <wp:extent cx="5154025" cy="3481754"/>
@@ -4174,7 +4173,6 @@
           <w:noProof/>
           <w:lang w:val="en-US"/>
         </w:rPr>
-        <w:lastRenderedPageBreak/>
         <w:drawing>
           <wp:inline distT="0" distB="0" distL="0" distR="0" wp14:anchorId="3FE075A0" wp14:editId="15762768">
             <wp:extent cx="5075386" cy="3006822"/>
@@ -4332,6 +4330,7 @@
           <w:noProof/>
           <w:lang w:val="en-US"/>
         </w:rPr>
+        <w:lastRenderedPageBreak/>
         <w:drawing>
           <wp:inline distT="0" distB="0" distL="0" distR="0" wp14:anchorId="56C6ED36" wp14:editId="61D368D4">
             <wp:extent cx="5076092" cy="3059377"/>
@@ -4398,7 +4397,6 @@
           <w:noProof/>
           <w:lang w:val="en-US"/>
         </w:rPr>
-        <w:lastRenderedPageBreak/>
         <w:drawing>
           <wp:inline distT="0" distB="0" distL="0" distR="0" wp14:anchorId="42E5B605" wp14:editId="4EFFA234">
             <wp:extent cx="5061685" cy="3317630"/>
@@ -4465,6 +4463,7 @@
           <w:noProof/>
           <w:lang w:val="en-US"/>
         </w:rPr>
+        <w:lastRenderedPageBreak/>
         <w:drawing>
           <wp:inline distT="0" distB="0" distL="0" distR="0" wp14:anchorId="76F4B0C9" wp14:editId="248EEE72">
             <wp:extent cx="4999892" cy="3525296"/>
@@ -4589,7 +4588,6 @@
           <w:szCs w:val="24"/>
           <w:lang w:val="en-US"/>
         </w:rPr>
-        <w:lastRenderedPageBreak/>
         <w:drawing>
           <wp:inline distT="0" distB="0" distL="0" distR="0" wp14:anchorId="09D2770F" wp14:editId="16C1BFF4">
             <wp:extent cx="5539740" cy="2613660"/>
@@ -5518,6 +5516,7 @@
         <w:rPr>
           <w:rFonts w:ascii="Times New Roman" w:hAnsi="Times New Roman" w:cs="Times New Roman"/>
           <w:noProof/>
+          <w:lang w:val="en-US"/>
         </w:rPr>
         <w:lastRenderedPageBreak/>
         <w:drawing>
@@ -14165,27 +14164,7 @@
           <w:sz w:val="24"/>
           <w:szCs w:val="24"/>
         </w:rPr>
-        <w:t>Quản lý NVL</w:t>
-      </w:r>
-      <w:r>
-        <w:rPr>
-          <w:rFonts w:asciiTheme="majorHAnsi" w:eastAsia="Times New Roman" w:hAnsiTheme="majorHAnsi" w:cstheme="majorHAnsi"/>
-          <w:b/>
-          <w:bCs/>
-          <w:sz w:val="24"/>
-          <w:szCs w:val="24"/>
-        </w:rPr>
-        <w:t>,</w:t>
-      </w:r>
-      <w:r>
-        <w:rPr>
-          <w:rFonts w:asciiTheme="majorHAnsi" w:eastAsia="Times New Roman" w:hAnsiTheme="majorHAnsi" w:cstheme="majorHAnsi"/>
-          <w:b/>
-          <w:bCs/>
-          <w:sz w:val="24"/>
-          <w:szCs w:val="24"/>
-        </w:rPr>
-        <w:t xml:space="preserve"> </w:t>
+        <w:t xml:space="preserve">Quản lý NVL, </w:t>
       </w:r>
       <w:r>
         <w:rPr>
@@ -35553,7 +35532,7 @@
 </file>
 
 <file path=customXml/itemProps1.xml><?xml version="1.0" encoding="utf-8"?>
-<ds:datastoreItem xmlns:ds="http://schemas.openxmlformats.org/officeDocument/2006/customXml" ds:itemID="{402F61B7-FD91-45A6-B628-F7B286E83F9B}">
+<ds:datastoreItem xmlns:ds="http://schemas.openxmlformats.org/officeDocument/2006/customXml" ds:itemID="{7C42CE73-9349-4D2B-99CE-93A252B40A43}">
   <ds:schemaRefs>
     <ds:schemaRef ds:uri="http://schemas.openxmlformats.org/officeDocument/2006/bibliography"/>
   </ds:schemaRefs>

</xml_diff>